<commit_message>
Accepted changes and regenerated pdf.
Signed-off-by: Stephen Balakirsky <stephen@nist.gov>

Former-commit-id: ed37cb954a2508f3a2d99bcc35948bdd4e25b7c2
</commit_message>
<xml_diff>
--- a/Documents/Manuals/Ontology/Industrial-Ontology-Overview.docx
+++ b/Documents/Manuals/Ontology/Industrial-Ontology-Overview.docx
@@ -88,8 +88,6 @@
         </w:rPr>
         <w:t>November 19, 2012</w:t>
       </w:r>
-      <w:bookmarkStart w:id="0" w:name="_GoBack"/>
-      <w:bookmarkEnd w:id="0"/>
     </w:p>
     <w:p>
       <w:pPr>
@@ -618,7 +616,6 @@
           <w:sz w:val="24"/>
           <w:szCs w:val="24"/>
         </w:rPr>
-        <w:lastRenderedPageBreak/>
         <w:t>The XML schema model has a list of “Objec</w:t>
       </w:r>
       <w:r>
@@ -697,6 +694,7 @@
           <w:sz w:val="24"/>
           <w:szCs w:val="24"/>
         </w:rPr>
+        <w:lastRenderedPageBreak/>
         <w:t xml:space="preserve">OWL has classes but does not have attributes; it has </w:t>
       </w:r>
       <w:proofErr w:type="spellStart"/>
@@ -1699,7 +1697,6 @@
           <w:sz w:val="24"/>
           <w:szCs w:val="24"/>
         </w:rPr>
-        <w:lastRenderedPageBreak/>
         <w:t>positiveDecimal</w:t>
       </w:r>
       <w:proofErr w:type="spellEnd"/>
@@ -1879,7 +1876,15 @@
           <w:sz w:val="24"/>
           <w:szCs w:val="24"/>
         </w:rPr>
-        <w:t>. This is defined as an arbitrarily large positive integer. The digits may be optionally preceded by a plus (+) sign. Leading zeros are permitted, but decimal points are not.</w:t>
+        <w:t xml:space="preserve">. This is defined as an arbitrarily large positive integer. The digits may be optionally </w:t>
+      </w:r>
+      <w:r>
+        <w:rPr>
+          <w:sz w:val="24"/>
+          <w:szCs w:val="24"/>
+        </w:rPr>
+        <w:lastRenderedPageBreak/>
+        <w:t>preceded by a plus (+) sign. Leading zeros are permitted, but decimal points are not.</w:t>
       </w:r>
     </w:p>
     <w:p>
@@ -2744,7 +2749,7 @@
           <w:szCs w:val="24"/>
         </w:rPr>
       </w:pPr>
-      <w:bookmarkStart w:id="1" w:name="_Ref212514572"/>
+      <w:bookmarkStart w:id="0" w:name="_Ref212514572"/>
       <w:r>
         <w:rPr>
           <w:sz w:val="24"/>
@@ -2788,7 +2793,7 @@
         </w:rPr>
         <w:fldChar w:fldCharType="end"/>
       </w:r>
-      <w:bookmarkEnd w:id="1"/>
+      <w:bookmarkEnd w:id="0"/>
       <w:r>
         <w:rPr>
           <w:sz w:val="24"/>
@@ -3037,7 +3042,6 @@
                 <w:sz w:val="24"/>
                 <w:szCs w:val="24"/>
               </w:rPr>
-              <w:lastRenderedPageBreak/>
               <w:t xml:space="preserve">    </w:t>
             </w:r>
             <w:proofErr w:type="spellStart"/>
@@ -3300,6 +3304,7 @@
                 <w:sz w:val="24"/>
                 <w:szCs w:val="24"/>
               </w:rPr>
+              <w:lastRenderedPageBreak/>
               <w:t xml:space="preserve">            </w:t>
             </w:r>
             <w:proofErr w:type="spellStart"/>
@@ -5785,7 +5790,69 @@
           <w:sz w:val="24"/>
           <w:szCs w:val="24"/>
         </w:rPr>
-        <w:t xml:space="preserve"> is in or on another, are needed to support making logical plans for building </w:t>
+        <w:t xml:space="preserve"> is in or on another, are needed to support making logical plans for building kits. Mathematically precise locations are needed to support robot motion. The mathematical location, </w:t>
+      </w:r>
+      <w:proofErr w:type="spellStart"/>
+      <w:r>
+        <w:rPr>
+          <w:i/>
+          <w:sz w:val="24"/>
+          <w:szCs w:val="24"/>
+        </w:rPr>
+        <w:t>PoseLocation</w:t>
+      </w:r>
+      <w:proofErr w:type="spellEnd"/>
+      <w:r>
+        <w:rPr>
+          <w:sz w:val="24"/>
+          <w:szCs w:val="24"/>
+        </w:rPr>
+        <w:t xml:space="preserve">, gives the pose of the coordinate system of </w:t>
+      </w:r>
+      <w:r>
+        <w:rPr>
+          <w:i/>
+          <w:sz w:val="24"/>
+          <w:szCs w:val="24"/>
+        </w:rPr>
+        <w:t>A</w:t>
+      </w:r>
+      <w:r>
+        <w:rPr>
+          <w:sz w:val="24"/>
+          <w:szCs w:val="24"/>
+        </w:rPr>
+        <w:t xml:space="preserve"> in the coordinate system of </w:t>
+      </w:r>
+      <w:r>
+        <w:rPr>
+          <w:i/>
+          <w:sz w:val="24"/>
+          <w:szCs w:val="24"/>
+        </w:rPr>
+        <w:t>B</w:t>
+      </w:r>
+      <w:r>
+        <w:rPr>
+          <w:sz w:val="24"/>
+          <w:szCs w:val="24"/>
+        </w:rPr>
+        <w:t xml:space="preserve">. The mathematical information consists of the location of the origin of </w:t>
+      </w:r>
+      <w:r>
+        <w:rPr>
+          <w:i/>
+          <w:sz w:val="24"/>
+          <w:szCs w:val="24"/>
+        </w:rPr>
+        <w:t>A</w:t>
+      </w:r>
+      <w:r>
+        <w:rPr>
+          <w:sz w:val="24"/>
+          <w:szCs w:val="24"/>
+        </w:rPr>
+        <w:t xml:space="preserve">’s coordinate system and the directions of its Z and X axes. The mathematical </w:t>
       </w:r>
       <w:r>
         <w:rPr>
@@ -5793,69 +5860,7 @@
           <w:szCs w:val="24"/>
         </w:rPr>
         <w:lastRenderedPageBreak/>
-        <w:t xml:space="preserve">kits. Mathematically precise locations are needed to support robot motion. The mathematical location, </w:t>
-      </w:r>
-      <w:proofErr w:type="spellStart"/>
-      <w:r>
-        <w:rPr>
-          <w:i/>
-          <w:sz w:val="24"/>
-          <w:szCs w:val="24"/>
-        </w:rPr>
-        <w:t>PoseLocation</w:t>
-      </w:r>
-      <w:proofErr w:type="spellEnd"/>
-      <w:r>
-        <w:rPr>
-          <w:sz w:val="24"/>
-          <w:szCs w:val="24"/>
-        </w:rPr>
-        <w:t xml:space="preserve">, gives the pose of the coordinate system of </w:t>
-      </w:r>
-      <w:r>
-        <w:rPr>
-          <w:i/>
-          <w:sz w:val="24"/>
-          <w:szCs w:val="24"/>
-        </w:rPr>
-        <w:t>A</w:t>
-      </w:r>
-      <w:r>
-        <w:rPr>
-          <w:sz w:val="24"/>
-          <w:szCs w:val="24"/>
-        </w:rPr>
-        <w:t xml:space="preserve"> in the coordinate system of </w:t>
-      </w:r>
-      <w:r>
-        <w:rPr>
-          <w:i/>
-          <w:sz w:val="24"/>
-          <w:szCs w:val="24"/>
-        </w:rPr>
-        <w:t>B</w:t>
-      </w:r>
-      <w:r>
-        <w:rPr>
-          <w:sz w:val="24"/>
-          <w:szCs w:val="24"/>
-        </w:rPr>
-        <w:t xml:space="preserve">. The mathematical information consists of the location of the origin of </w:t>
-      </w:r>
-      <w:r>
-        <w:rPr>
-          <w:i/>
-          <w:sz w:val="24"/>
-          <w:szCs w:val="24"/>
-        </w:rPr>
-        <w:t>A</w:t>
-      </w:r>
-      <w:r>
-        <w:rPr>
-          <w:sz w:val="24"/>
-          <w:szCs w:val="24"/>
-        </w:rPr>
-        <w:t xml:space="preserve">’s coordinate system and the directions of its Z and X axes. The mathematical location variety has subclasses representing that, in addition, </w:t>
+        <w:t xml:space="preserve">location variety has subclasses representing that, in addition, </w:t>
       </w:r>
       <w:r>
         <w:rPr>
@@ -6909,7 +6914,6 @@
           <w:sz w:val="24"/>
           <w:szCs w:val="24"/>
         </w:rPr>
-        <w:lastRenderedPageBreak/>
         <w:t>Kitting ontology details</w:t>
       </w:r>
     </w:p>
@@ -6999,6 +7003,7 @@
           <w:sz w:val="24"/>
           <w:szCs w:val="24"/>
         </w:rPr>
+        <w:lastRenderedPageBreak/>
         <w:t>The main portions</w:t>
       </w:r>
       <w:r>
@@ -8227,7 +8232,7 @@
                 <w:szCs w:val="24"/>
               </w:rPr>
             </w:pPr>
-            <w:bookmarkStart w:id="2" w:name="_Ref212530869"/>
+            <w:bookmarkStart w:id="1" w:name="_Ref212530869"/>
             <w:r>
               <w:rPr>
                 <w:sz w:val="24"/>
@@ -8271,7 +8276,7 @@
               </w:rPr>
               <w:fldChar w:fldCharType="end"/>
             </w:r>
-            <w:bookmarkEnd w:id="2"/>
+            <w:bookmarkEnd w:id="1"/>
             <w:r>
               <w:rPr>
                 <w:sz w:val="24"/>
@@ -8571,7 +8576,7 @@
                 <w:szCs w:val="24"/>
               </w:rPr>
             </w:pPr>
-            <w:bookmarkStart w:id="3" w:name="_Ref212530857"/>
+            <w:bookmarkStart w:id="2" w:name="_Ref212530857"/>
             <w:r>
               <w:rPr>
                 <w:sz w:val="24"/>
@@ -8615,7 +8620,7 @@
               </w:rPr>
               <w:fldChar w:fldCharType="end"/>
             </w:r>
-            <w:bookmarkEnd w:id="3"/>
+            <w:bookmarkEnd w:id="2"/>
             <w:r>
               <w:rPr>
                 <w:sz w:val="24"/>
@@ -8700,7 +8705,7 @@
                 <w:szCs w:val="24"/>
               </w:rPr>
             </w:pPr>
-            <w:bookmarkStart w:id="4" w:name="_Ref212530971"/>
+            <w:bookmarkStart w:id="3" w:name="_Ref212530971"/>
             <w:r>
               <w:rPr>
                 <w:sz w:val="24"/>
@@ -8744,7 +8749,7 @@
               </w:rPr>
               <w:fldChar w:fldCharType="end"/>
             </w:r>
-            <w:bookmarkEnd w:id="4"/>
+            <w:bookmarkEnd w:id="3"/>
             <w:r>
               <w:rPr>
                 <w:sz w:val="24"/>
@@ -8863,7 +8868,7 @@
                 <w:szCs w:val="24"/>
               </w:rPr>
             </w:pPr>
-            <w:bookmarkStart w:id="5" w:name="_Ref212530998"/>
+            <w:bookmarkStart w:id="4" w:name="_Ref212530998"/>
             <w:r>
               <w:rPr>
                 <w:sz w:val="24"/>
@@ -8907,7 +8912,7 @@
               </w:rPr>
               <w:fldChar w:fldCharType="end"/>
             </w:r>
-            <w:bookmarkEnd w:id="5"/>
+            <w:bookmarkEnd w:id="4"/>
             <w:r>
               <w:rPr>
                 <w:sz w:val="24"/>
@@ -9018,7 +9023,7 @@
                 <w:szCs w:val="24"/>
               </w:rPr>
             </w:pPr>
-            <w:bookmarkStart w:id="6" w:name="_Ref212531014"/>
+            <w:bookmarkStart w:id="5" w:name="_Ref212531014"/>
             <w:r>
               <w:rPr>
                 <w:sz w:val="24"/>
@@ -9062,7 +9067,7 @@
               </w:rPr>
               <w:fldChar w:fldCharType="end"/>
             </w:r>
-            <w:bookmarkEnd w:id="6"/>
+            <w:bookmarkEnd w:id="5"/>
             <w:r>
               <w:rPr>
                 <w:sz w:val="24"/>
@@ -9147,7 +9152,7 @@
                 <w:szCs w:val="24"/>
               </w:rPr>
             </w:pPr>
-            <w:bookmarkStart w:id="7" w:name="_Ref212531027"/>
+            <w:bookmarkStart w:id="6" w:name="_Ref212531027"/>
             <w:r>
               <w:rPr>
                 <w:sz w:val="24"/>
@@ -9191,7 +9196,7 @@
               </w:rPr>
               <w:fldChar w:fldCharType="end"/>
             </w:r>
-            <w:bookmarkEnd w:id="7"/>
+            <w:bookmarkEnd w:id="6"/>
             <w:r>
               <w:rPr>
                 <w:sz w:val="24"/>
@@ -9345,7 +9350,7 @@
                 <w:szCs w:val="24"/>
               </w:rPr>
             </w:pPr>
-            <w:bookmarkStart w:id="8" w:name="_Ref212531041"/>
+            <w:bookmarkStart w:id="7" w:name="_Ref212531041"/>
             <w:r>
               <w:rPr>
                 <w:sz w:val="24"/>
@@ -9389,7 +9394,7 @@
               </w:rPr>
               <w:fldChar w:fldCharType="end"/>
             </w:r>
-            <w:bookmarkEnd w:id="8"/>
+            <w:bookmarkEnd w:id="7"/>
             <w:r>
               <w:rPr>
                 <w:sz w:val="24"/>
@@ -9474,7 +9479,7 @@
                 <w:szCs w:val="24"/>
               </w:rPr>
             </w:pPr>
-            <w:bookmarkStart w:id="9" w:name="_Ref212530873"/>
+            <w:bookmarkStart w:id="8" w:name="_Ref212530873"/>
             <w:r>
               <w:rPr>
                 <w:sz w:val="24"/>
@@ -9518,7 +9523,7 @@
               </w:rPr>
               <w:fldChar w:fldCharType="end"/>
             </w:r>
-            <w:bookmarkEnd w:id="9"/>
+            <w:bookmarkEnd w:id="8"/>
             <w:r>
               <w:rPr>
                 <w:sz w:val="24"/>
@@ -19166,15 +19171,25 @@
           <w:sz w:val="24"/>
           <w:szCs w:val="24"/>
         </w:rPr>
-        <w:t>ShapeDesign</w:t>
-      </w:r>
-      <w:proofErr w:type="spellEnd"/>
-      <w:r>
-        <w:rPr>
-          <w:sz w:val="24"/>
-          <w:szCs w:val="24"/>
-        </w:rPr>
-        <w:t xml:space="preserve"> has only a </w:t>
+        <w:t>Sh</w:t>
+      </w:r>
+      <w:bookmarkStart w:id="9" w:name="_GoBack"/>
+      <w:bookmarkEnd w:id="9"/>
+      <w:r>
+        <w:rPr>
+          <w:b/>
+          <w:sz w:val="24"/>
+          <w:szCs w:val="24"/>
+        </w:rPr>
+        <w:t>apeDesign</w:t>
+      </w:r>
+      <w:proofErr w:type="spellEnd"/>
+      <w:r>
+        <w:rPr>
+          <w:sz w:val="24"/>
+          <w:szCs w:val="24"/>
+        </w:rPr>
+        <w:t xml:space="preserve"> has a </w:t>
       </w:r>
       <w:r>
         <w:rPr>
@@ -19245,6 +19260,38 @@
           <w:sz w:val="24"/>
           <w:szCs w:val="24"/>
         </w:rPr>
+        <w:t xml:space="preserve"> and a Model (</w:t>
+      </w:r>
+      <w:proofErr w:type="spellStart"/>
+      <w:r>
+        <w:rPr>
+          <w:i/>
+          <w:sz w:val="24"/>
+          <w:szCs w:val="24"/>
+        </w:rPr>
+        <w:t>hasShapeDesign_Model</w:t>
+      </w:r>
+      <w:proofErr w:type="spellEnd"/>
+      <w:r>
+        <w:rPr>
+          <w:sz w:val="24"/>
+          <w:szCs w:val="24"/>
+        </w:rPr>
+        <w:t xml:space="preserve">) that is a </w:t>
+      </w:r>
+      <w:r>
+        <w:rPr>
+          <w:b/>
+          <w:sz w:val="24"/>
+          <w:szCs w:val="24"/>
+        </w:rPr>
+        <w:t>string</w:t>
+      </w:r>
+      <w:r>
+        <w:rPr>
+          <w:sz w:val="24"/>
+          <w:szCs w:val="24"/>
+        </w:rPr>
         <w:t>.</w:t>
       </w:r>
       <w:r>
@@ -19252,7 +19299,37 @@
           <w:sz w:val="24"/>
           <w:szCs w:val="24"/>
         </w:rPr>
-        <w:t xml:space="preserve"> Currently, there is only one derived type of </w:t>
+        <w:t xml:space="preserve"> </w:t>
+      </w:r>
+      <w:r>
+        <w:rPr>
+          <w:sz w:val="24"/>
+          <w:szCs w:val="24"/>
+        </w:rPr>
+        <w:t xml:space="preserve">The model may be the name of a model (i.e. a model class in </w:t>
+      </w:r>
+      <w:proofErr w:type="spellStart"/>
+      <w:r>
+        <w:rPr>
+          <w:sz w:val="24"/>
+          <w:szCs w:val="24"/>
+        </w:rPr>
+        <w:t>USARSim</w:t>
+      </w:r>
+      <w:proofErr w:type="spellEnd"/>
+      <w:r>
+        <w:rPr>
+          <w:sz w:val="24"/>
+          <w:szCs w:val="24"/>
+        </w:rPr>
+        <w:t xml:space="preserve">), or point to an external model file source (i.e. a CAD file on an external server). </w:t>
+      </w:r>
+      <w:r>
+        <w:rPr>
+          <w:sz w:val="24"/>
+          <w:szCs w:val="24"/>
+        </w:rPr>
+        <w:t xml:space="preserve">Currently, there is only one derived type of </w:t>
       </w:r>
       <w:proofErr w:type="spellStart"/>
       <w:r>
@@ -20453,7 +20530,15 @@
           <w:sz w:val="24"/>
           <w:szCs w:val="24"/>
         </w:rPr>
-        <w:t xml:space="preserve"> of the circular array is at the origin of the coordinate system. The axis of the array circle is the Z axis of the coordinate system, and the length of the </w:t>
+        <w:t xml:space="preserve"> of the circular array is at the origin of the coordinate system. The axis of the array circle is the Z axis of the coordinate </w:t>
+      </w:r>
+      <w:r>
+        <w:rPr>
+          <w:sz w:val="24"/>
+          <w:szCs w:val="24"/>
+        </w:rPr>
+        <w:lastRenderedPageBreak/>
+        <w:t xml:space="preserve">system, and the length of the </w:t>
       </w:r>
       <w:proofErr w:type="spellStart"/>
       <w:r>
@@ -20500,7 +20585,6 @@
           <w:sz w:val="24"/>
           <w:szCs w:val="24"/>
         </w:rPr>
-        <w:lastRenderedPageBreak/>
         <w:t>Vacuum Effector Single Cup</w:t>
       </w:r>
       <w:r>
@@ -21161,11 +21245,50 @@
     </w:p>
     <w:p>
       <w:pPr>
-        <w:rPr>
-          <w:sz w:val="24"/>
-          <w:szCs w:val="24"/>
-        </w:rPr>
-      </w:pPr>
+        <w:pStyle w:val="Heading1"/>
+        <w:numPr>
+          <w:ilvl w:val="0"/>
+          <w:numId w:val="2"/>
+        </w:numPr>
+        <w:rPr>
+          <w:sz w:val="24"/>
+          <w:szCs w:val="24"/>
+        </w:rPr>
+      </w:pPr>
+      <w:r>
+        <w:rPr>
+          <w:sz w:val="24"/>
+          <w:szCs w:val="24"/>
+        </w:rPr>
+        <w:t>Revision History</w:t>
+      </w:r>
+    </w:p>
+    <w:p>
+      <w:r>
+        <w:t xml:space="preserve">17 December 2012: Added </w:t>
+      </w:r>
+      <w:proofErr w:type="spellStart"/>
+      <w:r>
+        <w:rPr>
+          <w:i/>
+        </w:rPr>
+        <w:t>hasShapeDesign_Model</w:t>
+      </w:r>
+      <w:proofErr w:type="spellEnd"/>
+      <w:r>
+        <w:t xml:space="preserve"> property to </w:t>
+      </w:r>
+      <w:proofErr w:type="spellStart"/>
+      <w:r>
+        <w:rPr>
+          <w:b/>
+        </w:rPr>
+        <w:t>ShapeDesign</w:t>
+      </w:r>
+      <w:proofErr w:type="spellEnd"/>
+      <w:r>
+        <w:t>.</w:t>
+      </w:r>
     </w:p>
     <w:p>
       <w:pPr>
@@ -21414,7 +21537,7 @@
           <w:rPr>
             <w:noProof/>
           </w:rPr>
-          <w:t>7</w:t>
+          <w:t>16</w:t>
         </w:r>
         <w:r>
           <w:rPr>
@@ -24064,7 +24187,7 @@
 </file>
 
 <file path=customXml/itemProps1.xml><?xml version="1.0" encoding="utf-8"?>
-<ds:datastoreItem xmlns:ds="http://schemas.openxmlformats.org/officeDocument/2006/customXml" ds:itemID="{B5511E8E-ACDB-4AB3-B400-F73C3CB54C5E}">
+<ds:datastoreItem xmlns:ds="http://schemas.openxmlformats.org/officeDocument/2006/customXml" ds:itemID="{081F47D0-CED2-4B7E-9BB8-A763ECC37633}">
   <ds:schemaRefs>
     <ds:schemaRef ds:uri="http://schemas.openxmlformats.org/officeDocument/2006/bibliography"/>
   </ds:schemaRefs>

</xml_diff>